<commit_message>
Update document with HAL explorer details
</commit_message>
<xml_diff>
--- a/springboot/src/main/resources/AB0000000001_REST_Services_Using_SpringBoot.docx
+++ b/springboot/src/main/resources/AB0000000001_REST_Services_Using_SpringBoot.docx
@@ -7272,10 +7272,10 @@
         <w:t xml:space="preserve">Default Message – this can be </w:t>
       </w:r>
       <w:r>
-        <w:t xml:space="preserve">a </w:t>
-      </w:r>
-      <w:r>
-        <w:t xml:space="preserve">hardcoded message if there </w:t>
+        <w:t xml:space="preserve">hardcoded </w:t>
+      </w:r>
+      <w:r>
+        <w:t xml:space="preserve">if there </w:t>
       </w:r>
       <w:r>
         <w:t>is</w:t>
@@ -7284,7 +7284,13 @@
         <w:t xml:space="preserve"> </w:t>
       </w:r>
       <w:r>
-        <w:t xml:space="preserve">no key in </w:t>
+        <w:t xml:space="preserve">no key </w:t>
+      </w:r>
+      <w:r>
+        <w:t>are</w:t>
+      </w:r>
+      <w:r>
+        <w:t xml:space="preserve"> </w:t>
       </w:r>
       <w:r>
         <w:t>messages</w:t>
@@ -8455,13 +8461,13 @@
         <w:t>n</w:t>
       </w:r>
       <w:r>
-        <w:t xml:space="preserve">sumers will not be able to do the modification at </w:t>
-      </w:r>
-      <w:r>
-        <w:t xml:space="preserve">the </w:t>
-      </w:r>
-      <w:r>
-        <w:t xml:space="preserve">same time. You cannot wait for all the consumers to complete the modifications to make the modifications in production. In this scenario, we use versioning for REST API. We can use one of </w:t>
+        <w:t xml:space="preserve">sumers will </w:t>
+      </w:r>
+      <w:r>
+        <w:t>be unable to do the modification simultaneously</w:t>
+      </w:r>
+      <w:r>
+        <w:t xml:space="preserve">. You cannot wait for all the consumers to complete the modifications to make the modifications in production. In this scenario, we use versioning for REST API. We can use one of </w:t>
       </w:r>
       <w:r>
         <w:t xml:space="preserve">the </w:t>
@@ -20651,7 +20657,7 @@
         <w:t xml:space="preserve"> from </w:t>
       </w:r>
       <w:r>
-        <w:t>rom the Jackson data formatter.</w:t>
+        <w:t>the Jackson data formatter.</w:t>
       </w:r>
       <w:r>
         <w:t xml:space="preserve"> Consider the case of the Account entity.</w:t>
@@ -22849,31 +22855,7 @@
           <w:rPr>
             <w:rStyle w:val="Hyperlink"/>
           </w:rPr>
-          <w:t>http://</w:t>
-        </w:r>
-        <w:r>
-          <w:rPr>
-            <w:rStyle w:val="Hyperlink"/>
-          </w:rPr>
-          <w:t>server</w:t>
-        </w:r>
-        <w:r>
-          <w:rPr>
-            <w:rStyle w:val="Hyperlink"/>
-          </w:rPr>
-          <w:t>:</w:t>
-        </w:r>
-        <w:r>
-          <w:rPr>
-            <w:rStyle w:val="Hyperlink"/>
-          </w:rPr>
-          <w:t>port</w:t>
-        </w:r>
-        <w:r>
-          <w:rPr>
-            <w:rStyle w:val="Hyperlink"/>
-          </w:rPr>
-          <w:t>/actuator</w:t>
+          <w:t>http://server:port/actuator</w:t>
         </w:r>
       </w:hyperlink>
       <w:r>
@@ -22882,6 +22864,9 @@
     </w:p>
     <w:p>
       <w:r>
+        <w:rPr>
+          <w:noProof/>
+        </w:rPr>
         <w:lastRenderedPageBreak/>
         <w:drawing>
           <wp:inline distT="0" distB="0" distL="0" distR="0" wp14:anchorId="735AED5D" wp14:editId="59400C60">
@@ -22920,6 +22905,104 @@
         </w:drawing>
       </w:r>
     </w:p>
+    <w:p/>
+    <w:p>
+      <w:pPr>
+        <w:rPr>
+          <w:b/>
+          <w:bCs/>
+          <w:sz w:val="28"/>
+          <w:szCs w:val="28"/>
+        </w:rPr>
+      </w:pPr>
+      <w:r>
+        <w:rPr>
+          <w:b/>
+          <w:bCs/>
+          <w:sz w:val="28"/>
+          <w:szCs w:val="28"/>
+        </w:rPr>
+        <w:t>HAL Explorer:</w:t>
+      </w:r>
+    </w:p>
+    <w:p>
+      <w:r>
+        <w:t>Spring-boot</w:t>
+      </w:r>
+      <w:r>
+        <w:t xml:space="preserve"> provides the support for HAL (JSON Hypertext level) explorer. It is an API explorer for Hypermedia APIs. An API must be HAL compliant.</w:t>
+      </w:r>
+    </w:p>
+    <w:p>
+      <w:r>
+        <w:rPr>
+          <w:b/>
+          <w:bCs/>
+        </w:rPr>
+        <w:t>Cons:</w:t>
+      </w:r>
+      <w:r>
+        <w:t xml:space="preserve"> Non technical team can also view and play with APIs.</w:t>
+      </w:r>
+    </w:p>
+    <w:p>
+      <w:r>
+        <w:t xml:space="preserve">To enable HAL explorer you simply need to add dependecy </w:t>
+      </w:r>
+      <w:r>
+        <w:rPr>
+          <w:rFonts w:ascii="Consolas" w:hAnsi="Consolas" w:cs="Consolas"/>
+          <w:i/>
+          <w:iCs/>
+          <w:color w:val="000000"/>
+          <w:sz w:val="20"/>
+          <w:szCs w:val="20"/>
+          <w:shd w:val="clear" w:color="auto" w:fill="E8F2FE"/>
+        </w:rPr>
+        <w:t>spring-data-rest-hal-explorer</w:t>
+      </w:r>
+      <w:r>
+        <w:t xml:space="preserve"> in pom.xml. </w:t>
+      </w:r>
+      <w:r>
+        <w:drawing>
+          <wp:inline distT="0" distB="0" distL="0" distR="0" wp14:anchorId="7E140B2E" wp14:editId="5D8BE0A2">
+            <wp:extent cx="5467350" cy="2615099"/>
+            <wp:effectExtent l="0" t="0" r="0" b="0"/>
+            <wp:docPr id="27" name="Picture 27"/>
+            <wp:cNvGraphicFramePr>
+              <a:graphicFrameLocks xmlns:a="http://schemas.openxmlformats.org/drawingml/2006/main" noChangeAspect="1"/>
+            </wp:cNvGraphicFramePr>
+            <a:graphic xmlns:a="http://schemas.openxmlformats.org/drawingml/2006/main">
+              <a:graphicData uri="http://schemas.openxmlformats.org/drawingml/2006/picture">
+                <pic:pic xmlns:pic="http://schemas.openxmlformats.org/drawingml/2006/picture">
+                  <pic:nvPicPr>
+                    <pic:cNvPr id="1" name=""/>
+                    <pic:cNvPicPr/>
+                  </pic:nvPicPr>
+                  <pic:blipFill>
+                    <a:blip r:embed="rId52"/>
+                    <a:stretch>
+                      <a:fillRect/>
+                    </a:stretch>
+                  </pic:blipFill>
+                  <pic:spPr>
+                    <a:xfrm>
+                      <a:off x="0" y="0"/>
+                      <a:ext cx="5477012" cy="2619720"/>
+                    </a:xfrm>
+                    <a:prstGeom prst="rect">
+                      <a:avLst/>
+                    </a:prstGeom>
+                  </pic:spPr>
+                </pic:pic>
+              </a:graphicData>
+            </a:graphic>
+          </wp:inline>
+        </w:drawing>
+      </w:r>
+    </w:p>
+    <w:p/>
     <w:sectPr>
       <w:pgSz w:w="12240" w:h="15840"/>
       <w:pgMar w:top="1440" w:right="1440" w:bottom="1440" w:left="1440" w:header="720" w:footer="720" w:gutter="0"/>
@@ -25223,7 +25306,6 @@
   <w:style w:type="character" w:default="1" w:styleId="DefaultParagraphFont">
     <w:name w:val="Default Paragraph Font"/>
     <w:uiPriority w:val="1"/>
-    <w:semiHidden/>
     <w:unhideWhenUsed/>
   </w:style>
   <w:style w:type="table" w:default="1" w:styleId="TableNormal">

</xml_diff>